<commit_message>
some changes is made
</commit_message>
<xml_diff>
--- a/KursWorkKpiApp/src/main/resources/static/documents/FirstAdmin_FirstAdministrator/Activitatea_ultimii_5_ani_First_Administrator.docx
+++ b/KursWorkKpiApp/src/main/resources/static/documents/FirstAdmin_FirstAdministrator/Activitatea_ultimii_5_ani_First_Administrator.docx
@@ -92,7 +92,7 @@
           </w:tcPr>
           <w:p>
             <w:r>
-              <w:t>A. Formarea profesionala a beneficiarilor</w:t>
+              <w:t>A. PERFORMANTA IN FORMAREA PROFESIONALA A BENEFICIARILOR</w:t>
             </w:r>
           </w:p>
         </w:tc>
@@ -129,111 +129,7 @@
         <w:tc>
           <w:p>
             <w:r>
-              <w:t>0.0</w:t>
-            </w:r>
-          </w:p>
-        </w:tc>
-        <w:tc>
-          <w:p>
-            <w:r>
-              <w:t>D</w:t>
-            </w:r>
-          </w:p>
-        </w:tc>
-      </w:tr>
-      <w:tr>
-        <w:tc>
-          <w:p>
-            <w:r>
-              <w:t>2022 - 2021</w:t>
-            </w:r>
-          </w:p>
-        </w:tc>
-        <w:tc>
-          <w:p/>
-        </w:tc>
-        <w:tc>
-          <w:p>
-            <w:r>
-              <w:t>3.5</w:t>
-            </w:r>
-          </w:p>
-        </w:tc>
-        <w:tc>
-          <w:p>
-            <w:r>
-              <w:t>D</w:t>
-            </w:r>
-          </w:p>
-        </w:tc>
-      </w:tr>
-      <w:tr>
-        <w:tc>
-          <w:p>
-            <w:r>
-              <w:t>2021 - 2020</w:t>
-            </w:r>
-          </w:p>
-        </w:tc>
-        <w:tc>
-          <w:p/>
-        </w:tc>
-        <w:tc>
-          <w:p>
-            <w:r>
-              <w:t>2.0</w:t>
-            </w:r>
-          </w:p>
-        </w:tc>
-        <w:tc>
-          <w:p>
-            <w:r>
-              <w:t>D</w:t>
-            </w:r>
-          </w:p>
-        </w:tc>
-      </w:tr>
-      <w:tr>
-        <w:tc>
-          <w:p>
-            <w:r>
-              <w:t>2020 - 2019</w:t>
-            </w:r>
-          </w:p>
-        </w:tc>
-        <w:tc>
-          <w:p/>
-        </w:tc>
-        <w:tc>
-          <w:p>
-            <w:r>
-              <w:t>3.0</w:t>
-            </w:r>
-          </w:p>
-        </w:tc>
-        <w:tc>
-          <w:p>
-            <w:r>
-              <w:t>D</w:t>
-            </w:r>
-          </w:p>
-        </w:tc>
-      </w:tr>
-      <w:tr>
-        <w:tc>
-          <w:p>
-            <w:r>
-              <w:t>2019 - 2018</w:t>
-            </w:r>
-          </w:p>
-        </w:tc>
-        <w:tc>
-          <w:p/>
-        </w:tc>
-        <w:tc>
-          <w:p>
-            <w:r>
-              <w:t>4.666666666666667</w:t>
+              <w:t>7.0</w:t>
             </w:r>
           </w:p>
         </w:tc>
@@ -277,7 +173,7 @@
               <w:rPr>
                 <w:b w:val="on"/>
               </w:rPr>
-              <w:t>13.166666666666668</w:t>
+              <w:t>7.0</w:t>
             </w:r>
           </w:p>
         </w:tc>
@@ -341,7 +237,7 @@
           </w:tcPr>
           <w:p>
             <w:r>
-              <w:t>B. Performanta in cercetarea stiintifica</w:t>
+              <w:t>B. PERFORMANTA IN CERCETAREA STIINTIFICA</w:t>
             </w:r>
           </w:p>
         </w:tc>
@@ -378,33 +274,7 @@
         <w:tc>
           <w:p>
             <w:r>
-              <w:t>0.0</w:t>
-            </w:r>
-          </w:p>
-        </w:tc>
-        <w:tc>
-          <w:p>
-            <w:r>
-              <w:t>D</w:t>
-            </w:r>
-          </w:p>
-        </w:tc>
-      </w:tr>
-      <w:tr>
-        <w:tc>
-          <w:p>
-            <w:r>
-              <w:t>2022 - 2021</w:t>
-            </w:r>
-          </w:p>
-        </w:tc>
-        <w:tc>
-          <w:p/>
-        </w:tc>
-        <w:tc>
-          <w:p>
-            <w:r>
-              <w:t>60.0</w:t>
+              <w:t>40.0</w:t>
             </w:r>
           </w:p>
         </w:tc>
@@ -412,84 +282,6 @@
           <w:p>
             <w:r>
               <w:t>A</w:t>
-            </w:r>
-          </w:p>
-        </w:tc>
-      </w:tr>
-      <w:tr>
-        <w:tc>
-          <w:p>
-            <w:r>
-              <w:t>2021 - 2020</w:t>
-            </w:r>
-          </w:p>
-        </w:tc>
-        <w:tc>
-          <w:p/>
-        </w:tc>
-        <w:tc>
-          <w:p>
-            <w:r>
-              <w:t>40.0</w:t>
-            </w:r>
-          </w:p>
-        </w:tc>
-        <w:tc>
-          <w:p>
-            <w:r>
-              <w:t>A</w:t>
-            </w:r>
-          </w:p>
-        </w:tc>
-      </w:tr>
-      <w:tr>
-        <w:tc>
-          <w:p>
-            <w:r>
-              <w:t>2020 - 2019</w:t>
-            </w:r>
-          </w:p>
-        </w:tc>
-        <w:tc>
-          <w:p/>
-        </w:tc>
-        <w:tc>
-          <w:p>
-            <w:r>
-              <w:t>4.0</w:t>
-            </w:r>
-          </w:p>
-        </w:tc>
-        <w:tc>
-          <w:p>
-            <w:r>
-              <w:t>D</w:t>
-            </w:r>
-          </w:p>
-        </w:tc>
-      </w:tr>
-      <w:tr>
-        <w:tc>
-          <w:p>
-            <w:r>
-              <w:t>2019 - 2018</w:t>
-            </w:r>
-          </w:p>
-        </w:tc>
-        <w:tc>
-          <w:p/>
-        </w:tc>
-        <w:tc>
-          <w:p>
-            <w:r>
-              <w:t>0.0</w:t>
-            </w:r>
-          </w:p>
-        </w:tc>
-        <w:tc>
-          <w:p>
-            <w:r>
-              <w:t>D</w:t>
             </w:r>
           </w:p>
         </w:tc>
@@ -526,7 +318,7 @@
               <w:rPr>
                 <w:b w:val="on"/>
               </w:rPr>
-              <w:t>104.0</w:t>
+              <w:t>40.0</w:t>
             </w:r>
           </w:p>
         </w:tc>
@@ -590,7 +382,7 @@
           </w:tcPr>
           <w:p>
             <w:r>
-              <w:t>C. Performanta privind participarea la dezvoltarea institutionala</w:t>
+              <w:t>C. PERFORMANTA PRIVIND PARTICIPAREA LA DEZVOLTAREA INSTITUTIONALA</w:t>
             </w:r>
           </w:p>
         </w:tc>
@@ -627,111 +419,7 @@
         <w:tc>
           <w:p>
             <w:r>
-              <w:t>1.3333333333333333</w:t>
-            </w:r>
-          </w:p>
-        </w:tc>
-        <w:tc>
-          <w:p>
-            <w:r>
-              <w:t>D</w:t>
-            </w:r>
-          </w:p>
-        </w:tc>
-      </w:tr>
-      <w:tr>
-        <w:tc>
-          <w:p>
-            <w:r>
-              <w:t>2022 - 2021</w:t>
-            </w:r>
-          </w:p>
-        </w:tc>
-        <w:tc>
-          <w:p/>
-        </w:tc>
-        <w:tc>
-          <w:p>
-            <w:r>
-              <w:t>6.0</w:t>
-            </w:r>
-          </w:p>
-        </w:tc>
-        <w:tc>
-          <w:p>
-            <w:r>
-              <w:t>C</w:t>
-            </w:r>
-          </w:p>
-        </w:tc>
-      </w:tr>
-      <w:tr>
-        <w:tc>
-          <w:p>
-            <w:r>
-              <w:t>2021 - 2020</w:t>
-            </w:r>
-          </w:p>
-        </w:tc>
-        <w:tc>
-          <w:p/>
-        </w:tc>
-        <w:tc>
-          <w:p>
-            <w:r>
-              <w:t>13.333333333333334</w:t>
-            </w:r>
-          </w:p>
-        </w:tc>
-        <w:tc>
-          <w:p>
-            <w:r>
-              <w:t>A</w:t>
-            </w:r>
-          </w:p>
-        </w:tc>
-      </w:tr>
-      <w:tr>
-        <w:tc>
-          <w:p>
-            <w:r>
-              <w:t>2020 - 2019</w:t>
-            </w:r>
-          </w:p>
-        </w:tc>
-        <w:tc>
-          <w:p/>
-        </w:tc>
-        <w:tc>
-          <w:p>
-            <w:r>
-              <w:t>6.0</w:t>
-            </w:r>
-          </w:p>
-        </w:tc>
-        <w:tc>
-          <w:p>
-            <w:r>
-              <w:t>C</w:t>
-            </w:r>
-          </w:p>
-        </w:tc>
-      </w:tr>
-      <w:tr>
-        <w:tc>
-          <w:p>
-            <w:r>
-              <w:t>2019 - 2018</w:t>
-            </w:r>
-          </w:p>
-        </w:tc>
-        <w:tc>
-          <w:p/>
-        </w:tc>
-        <w:tc>
-          <w:p>
-            <w:r>
-              <w:t>0.0</w:t>
+              <w:t>2.0</w:t>
             </w:r>
           </w:p>
         </w:tc>
@@ -775,7 +463,7 @@
               <w:rPr>
                 <w:b w:val="on"/>
               </w:rPr>
-              <w:t>26.666666666666668</w:t>
+              <w:t>2.0</w:t>
             </w:r>
           </w:p>
         </w:tc>

</xml_diff>